<commit_message>
javítások (így is szar)
</commit_message>
<xml_diff>
--- a/projekt dokumentumai/A probléma és annak megoldása.docx
+++ b/projekt dokumentumai/A probléma és annak megoldása.docx
@@ -25,19 +25,7 @@
           <w:szCs w:val="36"/>
           <w:shd w:val="clear" w:color="auto" w:fill="FFFFFF"/>
         </w:rPr>
-        <w:t>A</w:t>
-      </w:r>
-      <w:r>
-        <w:rPr>
-          <w:rFonts w:ascii="Arial" w:hAnsi="Arial" w:cs="Arial"/>
-          <w:b/>
-          <w:i/>
-          <w:color w:val="222222"/>
-          <w:sz w:val="36"/>
-          <w:szCs w:val="36"/>
-          <w:shd w:val="clear" w:color="auto" w:fill="FFFFFF"/>
-        </w:rPr>
-        <w:t xml:space="preserve"> probléma bemutatása és erre a javasolt megoldás kifejtése szövegesen</w:t>
+        <w:t>A probléma bemutatása és erre a javasolt megoldás kifejtése szövegesen</w:t>
       </w:r>
     </w:p>
     <w:p>
@@ -247,63 +235,103 @@
           <w:szCs w:val="28"/>
         </w:rPr>
       </w:pPr>
-      <w:proofErr w:type="gramStart"/>
-      <w:r>
-        <w:rPr>
-          <w:sz w:val="28"/>
-          <w:szCs w:val="28"/>
-        </w:rPr>
-        <w:t>Ezután …</w:t>
-      </w:r>
-      <w:proofErr w:type="gramEnd"/>
-      <w:r>
-        <w:rPr>
-          <w:sz w:val="28"/>
-          <w:szCs w:val="28"/>
-        </w:rPr>
-        <w:t xml:space="preserve"> eljut az érme a tárolóba. </w:t>
-      </w:r>
-    </w:p>
-    <w:p>
-      <w:pPr>
-        <w:rPr>
-          <w:sz w:val="28"/>
-          <w:szCs w:val="28"/>
-        </w:rPr>
-      </w:pPr>
-      <w:proofErr w:type="gramStart"/>
-      <w:r>
-        <w:rPr>
-          <w:sz w:val="28"/>
-          <w:szCs w:val="28"/>
-        </w:rPr>
-        <w:t>Ahonnan …</w:t>
-      </w:r>
-      <w:proofErr w:type="gramEnd"/>
-      <w:r>
-        <w:rPr>
-          <w:sz w:val="28"/>
-          <w:szCs w:val="28"/>
-        </w:rPr>
-        <w:t xml:space="preserve"> segítségével ki kerül az érme.</w:t>
-      </w:r>
-    </w:p>
-    <w:p>
-      <w:pPr>
-        <w:rPr>
-          <w:sz w:val="28"/>
-          <w:szCs w:val="28"/>
-        </w:rPr>
-      </w:pPr>
-      <w:r>
-        <w:rPr>
-          <w:sz w:val="28"/>
-          <w:szCs w:val="28"/>
-        </w:rPr>
-        <w:t xml:space="preserve">Mindezt nyomon tudjuk követni a 2.2 colos kijelzőnkön, irányítást pedig a 4*4-es mátrixbillentyűzeten tudjuk megtenni. </w:t>
-      </w:r>
       <w:bookmarkStart w:id="0" w:name="_GoBack"/>
       <w:bookmarkEnd w:id="0"/>
+      <w:r>
+        <w:rPr>
+          <w:sz w:val="28"/>
+          <w:szCs w:val="28"/>
+        </w:rPr>
+        <w:t xml:space="preserve">Ezután a sínre merőleges lemez ami eddig biztosította, hogy az érme ne tudjon tovább gurulni, hanem fix állapotba legyen, most egy léptető motor segítségével elfordul a motor tengelyével párhuzamosan amíg az érem legurul /leesik a sínvégéről, majd vissza kerül az eredeti helyére. Mikor az érme </w:t>
+      </w:r>
+      <w:proofErr w:type="gramStart"/>
+      <w:r>
+        <w:rPr>
+          <w:sz w:val="28"/>
+          <w:szCs w:val="28"/>
+        </w:rPr>
+        <w:t>leesik</w:t>
+      </w:r>
+      <w:proofErr w:type="gramEnd"/>
+      <w:r>
+        <w:rPr>
+          <w:sz w:val="28"/>
+          <w:szCs w:val="28"/>
+        </w:rPr>
+        <w:t xml:space="preserve"> a sínről egy  lapos alacsony perű fém lapra esik melynek szélessége nagyobb mint a kétszázas átmérője. Ennek a lapnak az aljára egy cső van rögzítve melynek végén egy </w:t>
+      </w:r>
+      <w:proofErr w:type="spellStart"/>
+      <w:r>
+        <w:rPr>
+          <w:sz w:val="28"/>
+          <w:szCs w:val="28"/>
+        </w:rPr>
+        <w:t>servo</w:t>
+      </w:r>
+      <w:proofErr w:type="spellEnd"/>
+      <w:r>
+        <w:rPr>
+          <w:sz w:val="28"/>
+          <w:szCs w:val="28"/>
+        </w:rPr>
+        <w:t xml:space="preserve"> motor van, ami bizonyos helyzetekbe állítja a fémlapot, hogy a vége a megfelelő tárolóedény fölött legyen, így az érmek – mely ekkor már nem </w:t>
+      </w:r>
+      <w:proofErr w:type="gramStart"/>
+      <w:r>
+        <w:rPr>
+          <w:sz w:val="28"/>
+          <w:szCs w:val="28"/>
+        </w:rPr>
+        <w:t>élén</w:t>
+      </w:r>
+      <w:proofErr w:type="gramEnd"/>
+      <w:r>
+        <w:rPr>
+          <w:sz w:val="28"/>
+          <w:szCs w:val="28"/>
+        </w:rPr>
+        <w:t xml:space="preserve"> hanem lapján fekszik – az enyhén döntött lemezen le tud csúszni a helyére. </w:t>
+      </w:r>
+    </w:p>
+    <w:p>
+      <w:pPr>
+        <w:rPr>
+          <w:sz w:val="28"/>
+          <w:szCs w:val="28"/>
+        </w:rPr>
+      </w:pPr>
+      <w:proofErr w:type="gramStart"/>
+      <w:r>
+        <w:rPr>
+          <w:sz w:val="28"/>
+          <w:szCs w:val="28"/>
+        </w:rPr>
+        <w:lastRenderedPageBreak/>
+        <w:t>Ahonnan …</w:t>
+      </w:r>
+      <w:proofErr w:type="gramEnd"/>
+      <w:r>
+        <w:rPr>
+          <w:sz w:val="28"/>
+          <w:szCs w:val="28"/>
+        </w:rPr>
+        <w:t xml:space="preserve"> segítségével ki kerül az érme.</w:t>
+      </w:r>
+    </w:p>
+    <w:p>
+      <w:pPr>
+        <w:rPr>
+          <w:sz w:val="28"/>
+          <w:szCs w:val="28"/>
+        </w:rPr>
+      </w:pPr>
+      <w:r>
+        <w:rPr>
+          <w:sz w:val="28"/>
+          <w:szCs w:val="28"/>
+        </w:rPr>
+        <w:t xml:space="preserve">Mindezt nyomon tudjuk követni a 2.2 colos kijelzőnkön, irányítást pedig a 4*4-es mátrixbillentyűzeten tudjuk megtenni. </w:t>
+      </w:r>
     </w:p>
     <w:p>
       <w:pPr>
@@ -1163,7 +1191,7 @@
 </file>
 
 <file path=customXml/itemProps1.xml><?xml version="1.0" encoding="utf-8"?>
-<ds:datastoreItem xmlns:ds="http://schemas.openxmlformats.org/officeDocument/2006/customXml" ds:itemID="{C0E77BF4-C5D5-4988-B917-3DCAF1C00ED3}">
+<ds:datastoreItem xmlns:ds="http://schemas.openxmlformats.org/officeDocument/2006/customXml" ds:itemID="{B19EE055-BE5C-4B8F-8B69-FA6F4CF6D4B1}">
   <ds:schemaRefs>
     <ds:schemaRef ds:uri="http://schemas.openxmlformats.org/officeDocument/2006/bibliography"/>
   </ds:schemaRefs>

</xml_diff>

<commit_message>
megoldási dokumentum átírása, programokba a túlcsordulás funkció beépítése kijelzőre kiiratás (az elemenkénti db számot
</commit_message>
<xml_diff>
--- a/projekt dokumentumai/A probléma és annak megoldása.docx
+++ b/projekt dokumentumai/A probléma és annak megoldása.docx
@@ -48,7 +48,14 @@
           <w:sz w:val="28"/>
           <w:szCs w:val="28"/>
         </w:rPr>
-        <w:t>CoinSorter</w:t>
+        <w:t>CoinSo</w:t>
+      </w:r>
+      <w:r>
+        <w:rPr>
+          <w:sz w:val="28"/>
+          <w:szCs w:val="28"/>
+        </w:rPr>
+        <w:t>rter</w:t>
       </w:r>
       <w:proofErr w:type="spellEnd"/>
       <w:r>
@@ -148,370 +155,204 @@
           <w:szCs w:val="28"/>
         </w:rPr>
         <w:t>,</w:t>
+      </w:r>
+      <w:r>
+        <w:rPr>
+          <w:sz w:val="28"/>
+          <w:szCs w:val="28"/>
+        </w:rPr>
+        <w:t xml:space="preserve"> hogy miből mennyi van.</w:t>
+      </w:r>
+    </w:p>
+    <w:p>
+      <w:pPr>
+        <w:rPr>
+          <w:sz w:val="28"/>
+          <w:szCs w:val="28"/>
+        </w:rPr>
+      </w:pPr>
+      <w:r>
+        <w:rPr>
+          <w:sz w:val="28"/>
+          <w:szCs w:val="28"/>
+        </w:rPr>
+        <w:t xml:space="preserve">A gép </w:t>
+      </w:r>
+      <w:r>
+        <w:rPr>
+          <w:sz w:val="28"/>
+          <w:szCs w:val="28"/>
+        </w:rPr>
+        <w:t>tetején található nyílásba</w:t>
+      </w:r>
+      <w:r>
+        <w:rPr>
+          <w:sz w:val="28"/>
+          <w:szCs w:val="28"/>
+        </w:rPr>
+        <w:t xml:space="preserve"> kell </w:t>
+      </w:r>
+      <w:r>
+        <w:rPr>
+          <w:sz w:val="28"/>
+          <w:szCs w:val="28"/>
+        </w:rPr>
+        <w:t>be</w:t>
+      </w:r>
+      <w:r>
+        <w:rPr>
+          <w:sz w:val="28"/>
+          <w:szCs w:val="28"/>
+        </w:rPr>
+        <w:t xml:space="preserve">helyeznünk az érméket, melyek egy </w:t>
+      </w:r>
+      <w:proofErr w:type="spellStart"/>
+      <w:r>
+        <w:rPr>
+          <w:sz w:val="28"/>
+          <w:szCs w:val="28"/>
+        </w:rPr>
+        <w:t>continous</w:t>
+      </w:r>
+      <w:proofErr w:type="spellEnd"/>
+      <w:r>
+        <w:rPr>
+          <w:sz w:val="28"/>
+          <w:szCs w:val="28"/>
+        </w:rPr>
+        <w:t xml:space="preserve"> motor propellerére rögzített műanyag lemezek közé esnek. Ahol az érmét egyik oldalról megvilágítja egy LED, másik oldalán pedig egy szolár szenzor helyezkedik el, ami a feszültsége alapján eldönti, milyen típusú érmét vizsgál – minél nagyobb az érme annál kisebb a </w:t>
+      </w:r>
+      <w:proofErr w:type="gramStart"/>
+      <w:r>
+        <w:rPr>
+          <w:sz w:val="28"/>
+          <w:szCs w:val="28"/>
+        </w:rPr>
+        <w:t>feszültsége .</w:t>
+      </w:r>
+      <w:proofErr w:type="gramEnd"/>
+      <w:r>
+        <w:rPr>
+          <w:sz w:val="28"/>
+          <w:szCs w:val="28"/>
+        </w:rPr>
+        <w:t xml:space="preserve"> Ez a kijelzőn is megjelenítésre kerül. </w:t>
+      </w:r>
+      <w:r>
+        <w:rPr>
+          <w:sz w:val="28"/>
+          <w:szCs w:val="28"/>
+        </w:rPr>
+        <w:t xml:space="preserve">Ekkor kerül be a mikrokontroller </w:t>
+      </w:r>
+      <w:proofErr w:type="spellStart"/>
+      <w:r>
+        <w:rPr>
+          <w:sz w:val="28"/>
+          <w:szCs w:val="28"/>
+        </w:rPr>
+        <w:t>EEPROM-jába</w:t>
+      </w:r>
+      <w:proofErr w:type="spellEnd"/>
+      <w:r>
+        <w:rPr>
+          <w:sz w:val="28"/>
+          <w:szCs w:val="28"/>
+        </w:rPr>
+        <w:t xml:space="preserve"> az adat, mi szerint az </w:t>
+      </w:r>
+      <w:r>
+        <w:rPr>
+          <w:sz w:val="28"/>
+          <w:szCs w:val="28"/>
+        </w:rPr>
+        <w:t>adott típusú érméből eggyel nő</w:t>
+      </w:r>
+      <w:r>
+        <w:rPr>
+          <w:sz w:val="28"/>
+          <w:szCs w:val="28"/>
+        </w:rPr>
+        <w:t xml:space="preserve"> a tárolóban lévő érmék száma.</w:t>
+      </w:r>
+    </w:p>
+    <w:p>
+      <w:pPr>
+        <w:rPr>
+          <w:sz w:val="28"/>
+          <w:szCs w:val="28"/>
+        </w:rPr>
+      </w:pPr>
+      <w:r>
+        <w:rPr>
+          <w:sz w:val="28"/>
+          <w:szCs w:val="28"/>
+        </w:rPr>
+        <w:t>Ez után a stan</w:t>
+      </w:r>
+      <w:r>
+        <w:rPr>
+          <w:sz w:val="28"/>
+          <w:szCs w:val="28"/>
+        </w:rPr>
+        <w:t xml:space="preserve">dard motor beállítja, hogy a doboz alján kivágott rés, melyik tároló cső fölött legyen, majd a </w:t>
+      </w:r>
+      <w:proofErr w:type="spellStart"/>
+      <w:r>
+        <w:rPr>
+          <w:sz w:val="28"/>
+          <w:szCs w:val="28"/>
+        </w:rPr>
+        <w:t>continous</w:t>
+      </w:r>
+      <w:proofErr w:type="spellEnd"/>
+      <w:r>
+        <w:rPr>
+          <w:sz w:val="28"/>
+          <w:szCs w:val="28"/>
+        </w:rPr>
+        <w:t xml:space="preserve"> </w:t>
+      </w:r>
+      <w:proofErr w:type="spellStart"/>
+      <w:r>
+        <w:rPr>
+          <w:sz w:val="28"/>
+          <w:szCs w:val="28"/>
+        </w:rPr>
+        <w:t>servo</w:t>
+      </w:r>
+      <w:proofErr w:type="spellEnd"/>
+      <w:r>
+        <w:rPr>
+          <w:sz w:val="28"/>
+          <w:szCs w:val="28"/>
+        </w:rPr>
+        <w:t xml:space="preserve"> motor kb. 90 fokot fordul a rés irányába – óramutató </w:t>
+      </w:r>
+      <w:r>
+        <w:rPr>
+          <w:sz w:val="28"/>
+          <w:szCs w:val="28"/>
+        </w:rPr>
+        <w:t>járásával ellenkezőleg - így könnyedén kiesik az érme a tartó szerkezetből, sőt ha túl nagyot esne, akkor a rést körülvevő fal „elkapja” az érmét és beletereli a résbe</w:t>
+      </w:r>
+      <w:r>
+        <w:rPr>
+          <w:sz w:val="28"/>
+          <w:szCs w:val="28"/>
+        </w:rPr>
+        <w:t xml:space="preserve">. </w:t>
       </w:r>
       <w:bookmarkStart w:id="0" w:name="_GoBack"/>
       <w:bookmarkEnd w:id="0"/>
-      <w:r>
-        <w:rPr>
-          <w:sz w:val="28"/>
-          <w:szCs w:val="28"/>
-        </w:rPr>
-        <w:t xml:space="preserve"> hogy miből mennyi van.</w:t>
-      </w:r>
-    </w:p>
-    <w:p>
-      <w:pPr>
-        <w:rPr>
-          <w:sz w:val="28"/>
-          <w:szCs w:val="28"/>
-        </w:rPr>
-      </w:pPr>
-      <w:r>
-        <w:rPr>
-          <w:sz w:val="28"/>
-          <w:szCs w:val="28"/>
-        </w:rPr>
-        <w:t>A gép elején található nyílásba be kell helyeznünk az érméket, melyek egy rövid sínen gurulnak le egészen az érme típusát vizsgáló foto</w:t>
-      </w:r>
-      <w:r>
-        <w:rPr>
-          <w:sz w:val="28"/>
-          <w:szCs w:val="28"/>
-        </w:rPr>
-        <w:t xml:space="preserve"> </w:t>
-      </w:r>
-      <w:proofErr w:type="gramStart"/>
-      <w:r>
-        <w:rPr>
-          <w:sz w:val="28"/>
-          <w:szCs w:val="28"/>
-        </w:rPr>
-        <w:t>szenzorig</w:t>
-      </w:r>
-      <w:r>
-        <w:rPr>
-          <w:rStyle w:val="Lbjegyzet-hivatkozs"/>
-          <w:sz w:val="28"/>
-          <w:szCs w:val="28"/>
-        </w:rPr>
-        <w:footnoteReference w:id="1"/>
-      </w:r>
-      <w:r>
-        <w:rPr>
-          <w:sz w:val="28"/>
-          <w:szCs w:val="28"/>
-        </w:rPr>
-        <w:t xml:space="preserve"> .</w:t>
-      </w:r>
-      <w:proofErr w:type="gramEnd"/>
-      <w:r>
-        <w:rPr>
-          <w:sz w:val="28"/>
-          <w:szCs w:val="28"/>
-        </w:rPr>
-        <w:t xml:space="preserve"> Ekkor kerül be a mikrokontroller </w:t>
-      </w:r>
-      <w:proofErr w:type="spellStart"/>
-      <w:r>
-        <w:rPr>
-          <w:sz w:val="28"/>
-          <w:szCs w:val="28"/>
-        </w:rPr>
-        <w:t>EEPROM-jába</w:t>
-      </w:r>
-      <w:proofErr w:type="spellEnd"/>
-      <w:r>
-        <w:rPr>
-          <w:sz w:val="28"/>
-          <w:szCs w:val="28"/>
-        </w:rPr>
-        <w:t xml:space="preserve"> az adat, mi szerint az adott típusú érméből eggyel nőtt a tárolóban lévő érmék száma.</w:t>
-      </w:r>
-    </w:p>
-    <w:p>
-      <w:pPr>
-        <w:rPr>
-          <w:sz w:val="28"/>
-          <w:szCs w:val="28"/>
-        </w:rPr>
-      </w:pPr>
-      <w:r>
-        <w:rPr>
-          <w:sz w:val="28"/>
-          <w:szCs w:val="28"/>
-        </w:rPr>
-        <w:t xml:space="preserve">Ez után a standard motor beállítja, hogy a sín valamelyik vége a tároló edény irányába mutasson, majd a </w:t>
-      </w:r>
-      <w:proofErr w:type="spellStart"/>
-      <w:r>
-        <w:rPr>
-          <w:sz w:val="28"/>
-          <w:szCs w:val="28"/>
-        </w:rPr>
-        <w:t>continous</w:t>
-      </w:r>
-      <w:proofErr w:type="spellEnd"/>
-      <w:r>
-        <w:rPr>
-          <w:sz w:val="28"/>
-          <w:szCs w:val="28"/>
-        </w:rPr>
-        <w:t xml:space="preserve"> </w:t>
-      </w:r>
-      <w:proofErr w:type="spellStart"/>
-      <w:r>
-        <w:rPr>
-          <w:sz w:val="28"/>
-          <w:szCs w:val="28"/>
-        </w:rPr>
-        <w:t>servo</w:t>
-      </w:r>
-      <w:proofErr w:type="spellEnd"/>
-      <w:r>
-        <w:rPr>
-          <w:sz w:val="28"/>
-          <w:szCs w:val="28"/>
-        </w:rPr>
-        <w:t xml:space="preserve"> motor a sínt középpontosan megdönti úgy, hogy a sín azon vége legyen lejjebb, amelyik a tárolóedényre mutat. Ezután az érme könnyedén legurul a megfelelő tárolóba.</w:t>
-      </w:r>
-    </w:p>
-    <w:p>
-      <w:pPr>
-        <w:rPr>
-          <w:sz w:val="28"/>
-          <w:szCs w:val="28"/>
-        </w:rPr>
-      </w:pPr>
-      <w:r>
-        <w:rPr>
-          <w:sz w:val="28"/>
-          <w:szCs w:val="28"/>
-        </w:rPr>
-        <w:t>/*</w:t>
-      </w:r>
-    </w:p>
-    <w:p>
-      <w:pPr>
-        <w:rPr>
-          <w:sz w:val="28"/>
-          <w:szCs w:val="28"/>
-        </w:rPr>
-      </w:pPr>
-      <w:r>
-        <w:rPr>
-          <w:sz w:val="28"/>
-          <w:szCs w:val="28"/>
-        </w:rPr>
-        <w:t>Ezután a sínre merőleges lemez</w:t>
-      </w:r>
-      <w:r>
-        <w:rPr>
-          <w:sz w:val="28"/>
-          <w:szCs w:val="28"/>
-        </w:rPr>
-        <w:t>,</w:t>
-      </w:r>
-      <w:r>
-        <w:rPr>
-          <w:sz w:val="28"/>
-          <w:szCs w:val="28"/>
-        </w:rPr>
-        <w:t xml:space="preserve"> ami eddig biztosította, hogy az érme ne tudjon tovább gurulni, hanem fix állapotba legyen, most egy léptető motor segítségével elfordul a motor tengelyével párhuzamosan</w:t>
-      </w:r>
-      <w:r>
-        <w:rPr>
-          <w:sz w:val="28"/>
-          <w:szCs w:val="28"/>
-        </w:rPr>
-        <w:t>,</w:t>
-      </w:r>
-      <w:r>
-        <w:rPr>
-          <w:sz w:val="28"/>
-          <w:szCs w:val="28"/>
-        </w:rPr>
-        <w:t xml:space="preserve"> amíg az érem legurul /</w:t>
-      </w:r>
-      <w:r>
-        <w:rPr>
-          <w:sz w:val="28"/>
-          <w:szCs w:val="28"/>
-        </w:rPr>
-        <w:t>leesik a sínvégéről, majd vissza</w:t>
-      </w:r>
-      <w:r>
-        <w:rPr>
-          <w:sz w:val="28"/>
-          <w:szCs w:val="28"/>
-        </w:rPr>
-        <w:t xml:space="preserve">kerül az eredeti helyére. Mikor az érme </w:t>
-      </w:r>
-      <w:r>
-        <w:rPr>
-          <w:sz w:val="28"/>
-          <w:szCs w:val="28"/>
-        </w:rPr>
-        <w:t>leesik a sínről</w:t>
-      </w:r>
-      <w:r>
-        <w:rPr>
-          <w:sz w:val="28"/>
-          <w:szCs w:val="28"/>
-        </w:rPr>
-        <w:t>,</w:t>
-      </w:r>
-      <w:r>
-        <w:rPr>
-          <w:sz w:val="28"/>
-          <w:szCs w:val="28"/>
-        </w:rPr>
-        <w:t xml:space="preserve"> egy  lapos alacsony per</w:t>
-      </w:r>
-      <w:r>
-        <w:rPr>
-          <w:sz w:val="28"/>
-          <w:szCs w:val="28"/>
-        </w:rPr>
-        <w:t>em</w:t>
-      </w:r>
-      <w:r>
-        <w:rPr>
-          <w:sz w:val="28"/>
-          <w:szCs w:val="28"/>
-        </w:rPr>
-        <w:t xml:space="preserve">ű fém lapra esik melynek szélessége </w:t>
-      </w:r>
-      <w:proofErr w:type="gramStart"/>
-      <w:r>
-        <w:rPr>
-          <w:sz w:val="28"/>
-          <w:szCs w:val="28"/>
-        </w:rPr>
-        <w:t>nagyobb</w:t>
-      </w:r>
-      <w:proofErr w:type="gramEnd"/>
-      <w:r>
-        <w:rPr>
-          <w:sz w:val="28"/>
-          <w:szCs w:val="28"/>
-        </w:rPr>
-        <w:t xml:space="preserve"> </w:t>
-      </w:r>
-      <w:r>
-        <w:rPr>
-          <w:sz w:val="28"/>
-          <w:szCs w:val="28"/>
-        </w:rPr>
-        <w:lastRenderedPageBreak/>
-        <w:t xml:space="preserve">mint a kétszázas átmérője. Ennek a lapnak az aljára egy cső van rögzítve melynek végén egy </w:t>
-      </w:r>
-      <w:proofErr w:type="spellStart"/>
-      <w:r>
-        <w:rPr>
-          <w:sz w:val="28"/>
-          <w:szCs w:val="28"/>
-        </w:rPr>
-        <w:t>servo</w:t>
-      </w:r>
-      <w:proofErr w:type="spellEnd"/>
-      <w:r>
-        <w:rPr>
-          <w:sz w:val="28"/>
-          <w:szCs w:val="28"/>
-        </w:rPr>
-        <w:t xml:space="preserve"> motor van, ami bizonyos helyzetekbe állítja a fémlapot, hogy a vége a megfelelő tárolóedény fölött legyen, így az érmek – mely ekkor már nem </w:t>
-      </w:r>
-      <w:proofErr w:type="gramStart"/>
-      <w:r>
-        <w:rPr>
-          <w:sz w:val="28"/>
-          <w:szCs w:val="28"/>
-        </w:rPr>
-        <w:t>élén</w:t>
-      </w:r>
-      <w:proofErr w:type="gramEnd"/>
-      <w:r>
-        <w:rPr>
-          <w:sz w:val="28"/>
-          <w:szCs w:val="28"/>
-        </w:rPr>
-        <w:t xml:space="preserve"> hanem lapján fekszik – az enyhén döntött lemezen le tud csúszni a helyére. </w:t>
-      </w:r>
-    </w:p>
-    <w:p>
-      <w:pPr>
-        <w:rPr>
-          <w:sz w:val="28"/>
-          <w:szCs w:val="28"/>
-        </w:rPr>
-      </w:pPr>
-      <w:r>
-        <w:rPr>
-          <w:sz w:val="28"/>
-          <w:szCs w:val="28"/>
-        </w:rPr>
-        <w:t>*/</w:t>
-      </w:r>
-    </w:p>
-    <w:p>
-      <w:pPr>
-        <w:rPr>
-          <w:sz w:val="28"/>
-          <w:szCs w:val="28"/>
-        </w:rPr>
-      </w:pPr>
-      <w:r>
-        <w:rPr>
-          <w:sz w:val="28"/>
-          <w:szCs w:val="28"/>
-        </w:rPr>
-        <w:t>//</w:t>
-      </w:r>
-      <w:proofErr w:type="gramStart"/>
-      <w:r>
-        <w:rPr>
-          <w:sz w:val="28"/>
-          <w:szCs w:val="28"/>
-        </w:rPr>
-        <w:t>Ahonnan …</w:t>
-      </w:r>
-      <w:proofErr w:type="gramEnd"/>
-      <w:r>
-        <w:rPr>
-          <w:sz w:val="28"/>
-          <w:szCs w:val="28"/>
-        </w:rPr>
-        <w:t xml:space="preserve"> segítségével ki kerül az érme.</w:t>
-      </w:r>
-    </w:p>
-    <w:p>
-      <w:pPr>
-        <w:rPr>
-          <w:sz w:val="28"/>
-          <w:szCs w:val="28"/>
-        </w:rPr>
-      </w:pPr>
-      <w:r>
-        <w:rPr>
-          <w:sz w:val="28"/>
-          <w:szCs w:val="28"/>
-        </w:rPr>
-        <w:t>Min</w:t>
-      </w:r>
-      <w:r>
-        <w:rPr>
-          <w:sz w:val="28"/>
-          <w:szCs w:val="28"/>
-        </w:rPr>
-        <w:t>dezt nyomon tudjuk követni a 2.4</w:t>
-      </w:r>
-      <w:r>
-        <w:rPr>
-          <w:sz w:val="28"/>
-          <w:szCs w:val="28"/>
-        </w:rPr>
-        <w:t xml:space="preserve"> colos kijelzőnkön, </w:t>
-      </w:r>
+    </w:p>
+    <w:p>
+      <w:pPr>
+        <w:rPr>
+          <w:sz w:val="28"/>
+          <w:szCs w:val="28"/>
+        </w:rPr>
+      </w:pPr>
     </w:p>
     <w:p>
       <w:pPr>
@@ -612,33 +453,6 @@
       </w:pPr>
       <w:r>
         <w:continuationSeparator/>
-      </w:r>
-    </w:p>
-  </w:footnote>
-  <w:footnote w:id="1">
-    <w:p>
-      <w:pPr>
-        <w:pStyle w:val="Lbjegyzetszveg"/>
-      </w:pPr>
-      <w:r>
-        <w:rPr>
-          <w:rStyle w:val="Lbjegyzet-hivatkozs"/>
-        </w:rPr>
-        <w:footnoteRef/>
-      </w:r>
-      <w:r>
-        <w:t xml:space="preserve"> Egy erős fehér LED megvilágítja az érmét, amelynek másik oldalán </w:t>
-      </w:r>
-      <w:proofErr w:type="gramStart"/>
-      <w:r>
-        <w:t>foto</w:t>
-      </w:r>
-      <w:proofErr w:type="gramEnd"/>
-      <w:r>
-        <w:t xml:space="preserve"> ellenállások találhatók melyek  azt vizsgálják kapnak-e fényt és az milyen erősségű</w:t>
-      </w:r>
-      <w:r>
-        <w:t xml:space="preserve"> és ez alapján adnak vissza egy  értéket (hogy milyen erősségű az ellenállása), ami alapján a program tud következtetni hogy az érme  milyen nagyságú és ezáltal hogy pontosan melyik érméről van szó. </w:t>
       </w:r>
     </w:p>
   </w:footnote>
@@ -1393,7 +1207,7 @@
 </file>
 
 <file path=customXml/itemProps1.xml><?xml version="1.0" encoding="utf-8"?>
-<ds:datastoreItem xmlns:ds="http://schemas.openxmlformats.org/officeDocument/2006/customXml" ds:itemID="{89586EF3-0DC1-4B4A-9BF2-CAC2A4D7AF1A}">
+<ds:datastoreItem xmlns:ds="http://schemas.openxmlformats.org/officeDocument/2006/customXml" ds:itemID="{9ED614DF-6A9D-4489-957F-077CBD5CFB29}">
   <ds:schemaRefs>
     <ds:schemaRef ds:uri="http://schemas.openxmlformats.org/officeDocument/2006/bibliography"/>
   </ds:schemaRefs>

</xml_diff>